<commit_message>
Correccion de casos de uso extendido
</commit_message>
<xml_diff>
--- a/doc/trim1/2_uml_ casos_uso/2_caso_uso_extendido/V02/CU04 - Interfaz Principal.docx
+++ b/doc/trim1/2_uml_ casos_uso/2_caso_uso_extendido/V02/CU04 - Interfaz Principal.docx
@@ -793,7 +793,35 @@
                 <w:rFonts w:ascii="Arial" w:hAnsi="Arial" w:cs="Arial"/>
                 <w:sz w:val="22"/>
               </w:rPr>
-              <w:t>El sistema incluirá un botón el cual le permite al usuario poder salir de su usuario y lo devolvería a la pantalla principal.</w:t>
+              <w:t xml:space="preserve">El sistema incluirá un botón el cual le permite al usuario poder salir de su </w:t>
+            </w:r>
+            <w:r>
+              <w:rPr>
+                <w:rFonts w:ascii="Arial" w:hAnsi="Arial" w:cs="Arial"/>
+                <w:sz w:val="22"/>
+              </w:rPr>
+              <w:t>cuenta</w:t>
+            </w:r>
+            <w:r>
+              <w:rPr>
+                <w:rFonts w:ascii="Arial" w:hAnsi="Arial" w:cs="Arial"/>
+                <w:sz w:val="22"/>
+              </w:rPr>
+              <w:t xml:space="preserve"> y lo devolvería a la pantalla principal</w:t>
+            </w:r>
+            <w:r>
+              <w:rPr>
+                <w:rFonts w:ascii="Arial" w:hAnsi="Arial" w:cs="Arial"/>
+                <w:sz w:val="22"/>
+              </w:rPr>
+              <w:t xml:space="preserve"> inicio de sesión</w:t>
+            </w:r>
+            <w:r>
+              <w:rPr>
+                <w:rFonts w:ascii="Arial" w:hAnsi="Arial" w:cs="Arial"/>
+                <w:sz w:val="22"/>
+              </w:rPr>
+              <w:t>.</w:t>
             </w:r>
           </w:p>
         </w:tc>
@@ -1049,7 +1077,35 @@
                 <w:rFonts w:ascii="Arial" w:hAnsi="Arial" w:cs="Arial"/>
                 <w:sz w:val="22"/>
               </w:rPr>
-              <w:t>El usuario solo podrá ingresar a los permisos según su roll.</w:t>
+              <w:t xml:space="preserve">El usuario solo podrá ingresar </w:t>
+            </w:r>
+            <w:r>
+              <w:rPr>
+                <w:rFonts w:ascii="Arial" w:hAnsi="Arial" w:cs="Arial"/>
+                <w:sz w:val="22"/>
+              </w:rPr>
+              <w:t xml:space="preserve">a la opción habilitada </w:t>
+            </w:r>
+            <w:r>
+              <w:rPr>
+                <w:rFonts w:ascii="Arial" w:hAnsi="Arial" w:cs="Arial"/>
+                <w:sz w:val="22"/>
+              </w:rPr>
+              <w:t>según su</w:t>
+            </w:r>
+            <w:r>
+              <w:rPr>
+                <w:rFonts w:ascii="Arial" w:hAnsi="Arial" w:cs="Arial"/>
+                <w:sz w:val="22"/>
+              </w:rPr>
+              <w:t>s permisos</w:t>
+            </w:r>
+            <w:r>
+              <w:rPr>
+                <w:rFonts w:ascii="Arial" w:hAnsi="Arial" w:cs="Arial"/>
+                <w:sz w:val="22"/>
+              </w:rPr>
+              <w:t>.</w:t>
             </w:r>
           </w:p>
           <w:p>
@@ -1086,7 +1142,21 @@
                 <w:rFonts w:ascii="Arial" w:hAnsi="Arial" w:cs="Arial"/>
                 <w:sz w:val="22"/>
               </w:rPr>
-              <w:t>El sistema solo le permitirá visualizar la interfaz según el roll de la persona, el único que podrá acceder a toda la información será el dueño de la empresa.</w:t>
+              <w:t xml:space="preserve">El sistema solo le permitirá visualizar la interfaz según </w:t>
+            </w:r>
+            <w:r>
+              <w:rPr>
+                <w:rFonts w:ascii="Arial" w:hAnsi="Arial" w:cs="Arial"/>
+                <w:sz w:val="22"/>
+              </w:rPr>
+              <w:t>los permisos</w:t>
+            </w:r>
+            <w:r>
+              <w:rPr>
+                <w:rFonts w:ascii="Arial" w:hAnsi="Arial" w:cs="Arial"/>
+                <w:sz w:val="22"/>
+              </w:rPr>
+              <w:t xml:space="preserve"> de la persona, el único que podrá acceder a toda la información será el dueño de la empresa.</w:t>
             </w:r>
           </w:p>
         </w:tc>
@@ -1341,6 +1411,15 @@
                 <w:sz w:val="22"/>
               </w:rPr>
             </w:pPr>
+            <w:r>
+              <w:rPr>
+                <w:rFonts w:ascii="Arial" w:hAnsi="Arial" w:cs="Arial"/>
+                <w:b/>
+                <w:bCs/>
+                <w:sz w:val="22"/>
+              </w:rPr>
+              <w:t>1.1</w:t>
+            </w:r>
           </w:p>
           <w:p>
             <w:pPr>
@@ -1366,6 +1445,13 @@
                 <w:sz w:val="22"/>
               </w:rPr>
             </w:pPr>
+            <w:r>
+              <w:rPr>
+                <w:rFonts w:ascii="Arial" w:hAnsi="Arial" w:cs="Arial"/>
+                <w:sz w:val="22"/>
+              </w:rPr>
+              <w:t>El dueño cambia los permisos del usuario</w:t>
+            </w:r>
           </w:p>
         </w:tc>
         <w:tc>
@@ -1379,6 +1465,27 @@
                 <w:sz w:val="22"/>
               </w:rPr>
             </w:pPr>
+            <w:r>
+              <w:rPr>
+                <w:rFonts w:ascii="Arial" w:hAnsi="Arial" w:cs="Arial"/>
+                <w:sz w:val="22"/>
+              </w:rPr>
+              <w:t xml:space="preserve">Una vez el dueño cambie los permisos del usuario se </w:t>
+            </w:r>
+            <w:r>
+              <w:rPr>
+                <w:rFonts w:ascii="Arial" w:hAnsi="Arial" w:cs="Arial"/>
+                <w:sz w:val="22"/>
+              </w:rPr>
+              <w:t>mostrará</w:t>
+            </w:r>
+            <w:r>
+              <w:rPr>
+                <w:rFonts w:ascii="Arial" w:hAnsi="Arial" w:cs="Arial"/>
+                <w:sz w:val="22"/>
+              </w:rPr>
+              <w:t xml:space="preserve"> en pantalla o se quitaran las opciones según el dueño lo requiera.</w:t>
+            </w:r>
           </w:p>
         </w:tc>
       </w:tr>
@@ -1694,7 +1801,23 @@
                 <w:rFonts w:ascii="Arial" w:hAnsi="Arial" w:cs="Arial"/>
                 <w:sz w:val="22"/>
               </w:rPr>
-              <w:t>&lt;nº de veces&gt; veces / &lt;unidad de tiempo&gt;</w:t>
+              <w:t>&lt;</w:t>
+            </w:r>
+            <w:proofErr w:type="spellStart"/>
+            <w:r>
+              <w:rPr>
+                <w:rFonts w:ascii="Arial" w:hAnsi="Arial" w:cs="Arial"/>
+                <w:sz w:val="22"/>
+              </w:rPr>
+              <w:t>nº</w:t>
+            </w:r>
+            <w:proofErr w:type="spellEnd"/>
+            <w:r>
+              <w:rPr>
+                <w:rFonts w:ascii="Arial" w:hAnsi="Arial" w:cs="Arial"/>
+                <w:sz w:val="22"/>
+              </w:rPr>
+              <w:t xml:space="preserve"> de veces&gt; veces / &lt;unidad de tiempo&gt;</w:t>
             </w:r>
           </w:p>
         </w:tc>

</xml_diff>